<commit_message>
first push of own work A3.
</commit_message>
<xml_diff>
--- a/Definitions PBS.docx
+++ b/Definitions PBS.docx
@@ -14,6 +14,61 @@
         </w:rPr>
         <w:t>Definitions PBS / WBS</w:t>
       </w:r>
+    </w:p>
+    <w:p>
+      <w:pPr>
+        <w:rPr>
+          <w:lang w:val="en-IE"/>
+        </w:rPr>
+      </w:pPr>
+    </w:p>
+    <w:p>
+      <w:pPr>
+        <w:pStyle w:val="Heading1"/>
+      </w:pPr>
+      <w:r>
+        <w:t xml:space="preserve">A3: </w:t>
+      </w:r>
+      <w:r>
+        <w:t>Where should a PM use a PBS?</w:t>
+      </w:r>
+    </w:p>
+    <w:p/>
+    <w:p>
+      <w:r>
+        <w:t>A project manager should use a PBS in any project management situation. It should be used to plan product production, program undertaking and initiatives. For example, A project manager may use a Product Breakdown Structure when starting production or manufacture of a good.</w:t>
+      </w:r>
+    </w:p>
+    <w:p/>
+    <w:p>
+      <w:pPr>
+        <w:pStyle w:val="Heading2"/>
+      </w:pPr>
+      <w:r>
+        <w:t>Sources</w:t>
+      </w:r>
+    </w:p>
+    <w:p>
+      <w:hyperlink r:id="rId4" w:history="1">
+        <w:r>
+          <w:rPr>
+            <w:rStyle w:val="Hyperlink"/>
+          </w:rPr>
+          <w:t>www.apm.org.uk</w:t>
+        </w:r>
+      </w:hyperlink>
+    </w:p>
+    <w:p>
+      <w:r>
+        <w:t>www.projectmanager.com</w:t>
+      </w:r>
+    </w:p>
+    <w:p>
+      <w:pPr>
+        <w:rPr>
+          <w:lang w:val="en-IE"/>
+        </w:rPr>
+      </w:pPr>
     </w:p>
     <w:sectPr>
       <w:pgSz w:w="11906" w:h="16838"/>
@@ -427,6 +482,51 @@
       <w:lang w:val="en-GB"/>
     </w:rPr>
   </w:style>
+  <w:style w:type="paragraph" w:styleId="Heading1">
+    <w:name w:val="heading 1"/>
+    <w:basedOn w:val="Normal"/>
+    <w:next w:val="Normal"/>
+    <w:link w:val="Heading1Char"/>
+    <w:uiPriority w:val="9"/>
+    <w:qFormat/>
+    <w:rsid w:val="0069252F"/>
+    <w:pPr>
+      <w:keepNext/>
+      <w:keepLines/>
+      <w:spacing w:before="240" w:after="0"/>
+      <w:outlineLvl w:val="0"/>
+    </w:pPr>
+    <w:rPr>
+      <w:rFonts w:asciiTheme="majorHAnsi" w:eastAsiaTheme="majorEastAsia" w:hAnsiTheme="majorHAnsi" w:cstheme="majorBidi"/>
+      <w:color w:val="2F5496" w:themeColor="accent1" w:themeShade="BF"/>
+      <w:sz w:val="32"/>
+      <w:szCs w:val="32"/>
+      <w:lang w:val="en-IE"/>
+    </w:rPr>
+  </w:style>
+  <w:style w:type="paragraph" w:styleId="Heading2">
+    <w:name w:val="heading 2"/>
+    <w:basedOn w:val="Normal"/>
+    <w:next w:val="Normal"/>
+    <w:link w:val="Heading2Char"/>
+    <w:uiPriority w:val="9"/>
+    <w:unhideWhenUsed/>
+    <w:qFormat/>
+    <w:rsid w:val="0069252F"/>
+    <w:pPr>
+      <w:keepNext/>
+      <w:keepLines/>
+      <w:spacing w:before="40" w:after="0"/>
+      <w:outlineLvl w:val="1"/>
+    </w:pPr>
+    <w:rPr>
+      <w:rFonts w:asciiTheme="majorHAnsi" w:eastAsiaTheme="majorEastAsia" w:hAnsiTheme="majorHAnsi" w:cstheme="majorBidi"/>
+      <w:color w:val="2F5496" w:themeColor="accent1" w:themeShade="BF"/>
+      <w:sz w:val="26"/>
+      <w:szCs w:val="26"/>
+      <w:lang w:val="en-IE"/>
+    </w:rPr>
+  </w:style>
   <w:style w:type="character" w:default="1" w:styleId="DefaultParagraphFont">
     <w:name w:val="Default Paragraph Font"/>
     <w:uiPriority w:val="1"/>
@@ -453,6 +553,43 @@
     <w:uiPriority w:val="99"/>
     <w:semiHidden/>
     <w:unhideWhenUsed/>
+  </w:style>
+  <w:style w:type="character" w:customStyle="1" w:styleId="Heading1Char">
+    <w:name w:val="Heading 1 Char"/>
+    <w:basedOn w:val="DefaultParagraphFont"/>
+    <w:link w:val="Heading1"/>
+    <w:uiPriority w:val="9"/>
+    <w:rsid w:val="0069252F"/>
+    <w:rPr>
+      <w:rFonts w:asciiTheme="majorHAnsi" w:eastAsiaTheme="majorEastAsia" w:hAnsiTheme="majorHAnsi" w:cstheme="majorBidi"/>
+      <w:color w:val="2F5496" w:themeColor="accent1" w:themeShade="BF"/>
+      <w:sz w:val="32"/>
+      <w:szCs w:val="32"/>
+    </w:rPr>
+  </w:style>
+  <w:style w:type="character" w:customStyle="1" w:styleId="Heading2Char">
+    <w:name w:val="Heading 2 Char"/>
+    <w:basedOn w:val="DefaultParagraphFont"/>
+    <w:link w:val="Heading2"/>
+    <w:uiPriority w:val="9"/>
+    <w:rsid w:val="0069252F"/>
+    <w:rPr>
+      <w:rFonts w:asciiTheme="majorHAnsi" w:eastAsiaTheme="majorEastAsia" w:hAnsiTheme="majorHAnsi" w:cstheme="majorBidi"/>
+      <w:color w:val="2F5496" w:themeColor="accent1" w:themeShade="BF"/>
+      <w:sz w:val="26"/>
+      <w:szCs w:val="26"/>
+    </w:rPr>
+  </w:style>
+  <w:style w:type="character" w:styleId="Hyperlink">
+    <w:name w:val="Hyperlink"/>
+    <w:basedOn w:val="DefaultParagraphFont"/>
+    <w:uiPriority w:val="99"/>
+    <w:unhideWhenUsed/>
+    <w:rsid w:val="0069252F"/>
+    <w:rPr>
+      <w:color w:val="0563C1" w:themeColor="hyperlink"/>
+      <w:u w:val="single"/>
+    </w:rPr>
   </w:style>
 </w:styles>
 </file>

</xml_diff>